<commit_message>
Updated Client code version1.3
</commit_message>
<xml_diff>
--- a/JUnitClientTestingPlan.docx
+++ b/JUnitClientTestingPlan.docx
@@ -609,7 +609,6 @@
         <w:tab/>
         <w:t xml:space="preserve">Test 1: </w:t>
       </w:r>
-      <w:proofErr w:type="spellStart"/>
       <w:r>
         <w:rPr>
           <w:rFonts w:ascii="Times New Roman" w:hAnsi="Times New Roman" w:cs="Times New Roman"/>
@@ -626,7 +625,6 @@
         </w:rPr>
         <w:t>’s</w:t>
       </w:r>
-      <w:proofErr w:type="spellEnd"/>
       <w:r>
         <w:rPr>
           <w:rFonts w:ascii="Times New Roman" w:hAnsi="Times New Roman" w:cs="Times New Roman"/>
@@ -641,7 +639,23 @@
           <w:sz w:val="24"/>
           <w:szCs w:val="24"/>
         </w:rPr>
-        <w:t xml:space="preserve"> be at least 8 characters long.</w:t>
+        <w:t xml:space="preserve"> be at least </w:t>
+      </w:r>
+      <w:r>
+        <w:rPr>
+          <w:rFonts w:ascii="Times New Roman" w:hAnsi="Times New Roman" w:cs="Times New Roman"/>
+          <w:sz w:val="24"/>
+          <w:szCs w:val="24"/>
+        </w:rPr>
+        <w:t>6</w:t>
+      </w:r>
+      <w:r>
+        <w:rPr>
+          <w:rFonts w:ascii="Times New Roman" w:hAnsi="Times New Roman" w:cs="Times New Roman"/>
+          <w:sz w:val="24"/>
+          <w:szCs w:val="24"/>
+        </w:rPr>
+        <w:t xml:space="preserve"> characters long.</w:t>
       </w:r>
     </w:p>
     <w:p>
@@ -659,16 +673,7 @@
           <w:szCs w:val="24"/>
         </w:rPr>
         <w:tab/>
-        <w:t xml:space="preserve">Test 2: </w:t>
-      </w:r>
-      <w:proofErr w:type="spellStart"/>
-      <w:r>
-        <w:rPr>
-          <w:rFonts w:ascii="Times New Roman" w:hAnsi="Times New Roman" w:cs="Times New Roman"/>
-          <w:sz w:val="24"/>
-          <w:szCs w:val="24"/>
-        </w:rPr>
-        <w:t>userId</w:t>
+        <w:t>Test 2: userId</w:t>
       </w:r>
       <w:r>
         <w:rPr>
@@ -678,7 +683,6 @@
         </w:rPr>
         <w:t>’s</w:t>
       </w:r>
-      <w:proofErr w:type="spellEnd"/>
       <w:r>
         <w:rPr>
           <w:rFonts w:ascii="Times New Roman" w:hAnsi="Times New Roman" w:cs="Times New Roman"/>
@@ -917,25 +921,7 @@
           <w:sz w:val="24"/>
           <w:szCs w:val="24"/>
         </w:rPr>
-        <w:t xml:space="preserve">new device to log in before checking with </w:t>
-      </w:r>
-      <w:proofErr w:type="spellStart"/>
-      <w:r>
-        <w:rPr>
-          <w:rFonts w:ascii="Times New Roman" w:hAnsi="Times New Roman" w:cs="Times New Roman"/>
-          <w:sz w:val="24"/>
-          <w:szCs w:val="24"/>
-        </w:rPr>
-        <w:t>userId’s</w:t>
-      </w:r>
-      <w:proofErr w:type="spellEnd"/>
-      <w:r>
-        <w:rPr>
-          <w:rFonts w:ascii="Times New Roman" w:hAnsi="Times New Roman" w:cs="Times New Roman"/>
-          <w:sz w:val="24"/>
-          <w:szCs w:val="24"/>
-        </w:rPr>
-        <w:t xml:space="preserve"> and passwords twice.</w:t>
+        <w:t>new device to log in before checking with userId’s and passwords twice.</w:t>
       </w:r>
     </w:p>
     <w:p>
@@ -1216,17 +1202,7 @@
           <w:sz w:val="24"/>
           <w:szCs w:val="24"/>
         </w:rPr>
-        <w:t xml:space="preserve"> updated in the sys</w:t>
-      </w:r>
-      <w:bookmarkStart w:id="0" w:name="_GoBack"/>
-      <w:bookmarkEnd w:id="0"/>
-      <w:r>
-        <w:rPr>
-          <w:rFonts w:ascii="Times New Roman" w:hAnsi="Times New Roman" w:cs="Times New Roman"/>
-          <w:sz w:val="24"/>
-          <w:szCs w:val="24"/>
-        </w:rPr>
-        <w:t>tem.</w:t>
+        <w:t xml:space="preserve"> updated in the system.</w:t>
       </w:r>
     </w:p>
     <w:sectPr>

</xml_diff>